<commit_message>
Pessoal temos que tratar dos planos e atualizar os documentos
</commit_message>
<xml_diff>
--- a/Template-LISTA-PREVISAO-MILESTONES-DELIVERABLES.docx
+++ b/Template-LISTA-PREVISAO-MILESTONES-DELIVERABLES.docx
@@ -39,7 +39,17 @@
           <w:szCs w:val="28"/>
           <w:lang w:val="pt-PT"/>
         </w:rPr>
-        <w:t xml:space="preserve">APDC Projeto </w:t>
+        <w:t xml:space="preserve">APDC </w:t>
+      </w:r>
+      <w:proofErr w:type="gramStart"/>
+      <w:r>
+        <w:rPr>
+          <w:b/>
+          <w:sz w:val="28"/>
+          <w:szCs w:val="28"/>
+          <w:lang w:val="pt-PT"/>
+        </w:rPr>
+        <w:t xml:space="preserve">Projeto </w:t>
       </w:r>
       <w:r>
         <w:rPr>
@@ -48,7 +58,17 @@
           <w:szCs w:val="28"/>
           <w:lang w:val="pt-PT"/>
         </w:rPr>
-        <w:t xml:space="preserve"> 2017/2018</w:t>
+        <w:t xml:space="preserve"> 2017</w:t>
+      </w:r>
+      <w:proofErr w:type="gramEnd"/>
+      <w:r>
+        <w:rPr>
+          <w:b/>
+          <w:sz w:val="28"/>
+          <w:szCs w:val="28"/>
+          <w:lang w:val="pt-PT"/>
+        </w:rPr>
+        <w:t>/2018</w:t>
       </w:r>
     </w:p>
     <w:p>
@@ -79,7 +99,27 @@
           <w:szCs w:val="28"/>
           <w:lang w:val="pt-PT"/>
         </w:rPr>
-        <w:t>Documento de referencia do projeto</w:t>
+        <w:t xml:space="preserve">Documento de </w:t>
+      </w:r>
+      <w:proofErr w:type="gramStart"/>
+      <w:r>
+        <w:rPr>
+          <w:b/>
+          <w:sz w:val="28"/>
+          <w:szCs w:val="28"/>
+          <w:lang w:val="pt-PT"/>
+        </w:rPr>
+        <w:t>referencia</w:t>
+      </w:r>
+      <w:proofErr w:type="gramEnd"/>
+      <w:r>
+        <w:rPr>
+          <w:b/>
+          <w:sz w:val="28"/>
+          <w:szCs w:val="28"/>
+          <w:lang w:val="pt-PT"/>
+        </w:rPr>
+        <w:t xml:space="preserve"> do projeto</w:t>
       </w:r>
     </w:p>
     <w:p>
@@ -122,7 +162,6 @@
         <w:pStyle w:val="PargrafodaLista"/>
         <w:ind w:left="76"/>
         <w:rPr>
-          <w:rFonts w:hint="eastAsia"/>
           <w:lang w:val="pt-PT"/>
         </w:rPr>
       </w:pPr>
@@ -130,7 +169,6 @@
     <w:p>
       <w:pPr>
         <w:rPr>
-          <w:rFonts w:hint="eastAsia"/>
           <w:lang w:val="pt-PT"/>
         </w:rPr>
       </w:pPr>
@@ -163,7 +201,6 @@
           <w:p>
             <w:pPr>
               <w:rPr>
-                <w:rFonts w:hint="eastAsia"/>
                 <w:b/>
                 <w:lang w:val="pt-PT"/>
               </w:rPr>
@@ -179,7 +216,6 @@
           <w:p>
             <w:pPr>
               <w:rPr>
-                <w:rFonts w:hint="eastAsia"/>
                 <w:b/>
                 <w:lang w:val="pt-PT"/>
               </w:rPr>
@@ -195,7 +231,6 @@
           <w:p>
             <w:pPr>
               <w:rPr>
-                <w:rFonts w:hint="eastAsia"/>
                 <w:b/>
                 <w:lang w:val="pt-PT"/>
               </w:rPr>
@@ -221,7 +256,6 @@
             <w:pPr>
               <w:jc w:val="center"/>
               <w:rPr>
-                <w:rFonts w:hint="eastAsia"/>
                 <w:sz w:val="28"/>
                 <w:lang w:val="pt-PT"/>
               </w:rPr>
@@ -231,7 +265,6 @@
             <w:pPr>
               <w:jc w:val="center"/>
               <w:rPr>
-                <w:rFonts w:hint="eastAsia"/>
                 <w:sz w:val="28"/>
                 <w:lang w:val="pt-PT"/>
               </w:rPr>
@@ -241,7 +274,7 @@
             <w:pPr>
               <w:jc w:val="center"/>
               <w:rPr>
-                <w:rFonts w:ascii="Eras Light ITC" w:hAnsi="Eras Light ITC" w:hint="eastAsia"/>
+                <w:rFonts w:ascii="Eras Light ITC" w:hAnsi="Eras Light ITC"/>
                 <w:sz w:val="28"/>
                 <w:lang w:val="pt-PT"/>
               </w:rPr>
@@ -268,7 +301,6 @@
             <w:pPr>
               <w:ind w:right="217"/>
               <w:rPr>
-                <w:rFonts w:hint="eastAsia"/>
                 <w:b/>
                 <w:lang w:val="pt-PT"/>
               </w:rPr>
@@ -285,7 +317,6 @@
             <w:pPr>
               <w:ind w:right="217"/>
               <w:rPr>
-                <w:rFonts w:hint="eastAsia"/>
                 <w:b/>
                 <w:lang w:val="pt-PT"/>
               </w:rPr>
@@ -302,7 +333,6 @@
             <w:pPr>
               <w:ind w:right="217"/>
               <w:rPr>
-                <w:rFonts w:hint="eastAsia"/>
                 <w:b/>
                 <w:lang w:val="pt-PT"/>
               </w:rPr>
@@ -327,7 +357,6 @@
           <w:p>
             <w:pPr>
               <w:rPr>
-                <w:rFonts w:hint="eastAsia"/>
                 <w:lang w:val="pt-PT"/>
               </w:rPr>
             </w:pPr>
@@ -400,7 +429,6 @@
           <w:p>
             <w:pPr>
               <w:rPr>
-                <w:rFonts w:hint="eastAsia"/>
                 <w:b/>
                 <w:lang w:val="pt-PT"/>
               </w:rPr>
@@ -426,7 +454,6 @@
             <w:pPr>
               <w:jc w:val="center"/>
               <w:rPr>
-                <w:rFonts w:hint="eastAsia"/>
                 <w:sz w:val="28"/>
                 <w:lang w:val="pt-PT"/>
               </w:rPr>
@@ -436,7 +463,7 @@
             <w:pPr>
               <w:jc w:val="center"/>
               <w:rPr>
-                <w:rFonts w:ascii="Eras Light ITC" w:hAnsi="Eras Light ITC" w:hint="eastAsia"/>
+                <w:rFonts w:ascii="Eras Light ITC" w:hAnsi="Eras Light ITC"/>
                 <w:sz w:val="28"/>
                 <w:lang w:val="pt-PT"/>
               </w:rPr>
@@ -462,7 +489,6 @@
           <w:p>
             <w:pPr>
               <w:rPr>
-                <w:rFonts w:hint="eastAsia"/>
                 <w:b/>
                 <w:lang w:val="pt-PT"/>
               </w:rPr>
@@ -478,7 +504,6 @@
           <w:p>
             <w:pPr>
               <w:rPr>
-                <w:rFonts w:hint="eastAsia"/>
                 <w:b/>
                 <w:lang w:val="pt-PT"/>
               </w:rPr>
@@ -494,7 +519,6 @@
           <w:p>
             <w:pPr>
               <w:rPr>
-                <w:rFonts w:hint="eastAsia"/>
                 <w:b/>
                 <w:lang w:val="pt-PT"/>
               </w:rPr>
@@ -519,7 +543,6 @@
           <w:p>
             <w:pPr>
               <w:rPr>
-                <w:rFonts w:hint="eastAsia"/>
                 <w:lang w:val="pt-PT"/>
               </w:rPr>
             </w:pPr>
@@ -575,13 +598,7 @@
               </w:drawing>
             </w:r>
           </w:p>
-          <w:p>
-            <w:pPr>
-              <w:rPr>
-                <w:rFonts w:hint="eastAsia"/>
-              </w:rPr>
-            </w:pPr>
-          </w:p>
+          <w:p/>
         </w:tc>
       </w:tr>
       <w:tr>
@@ -599,7 +616,6 @@
           <w:p>
             <w:pPr>
               <w:rPr>
-                <w:rFonts w:hint="eastAsia"/>
                 <w:b/>
                 <w:lang w:val="pt-PT"/>
               </w:rPr>
@@ -625,7 +641,6 @@
           <w:p>
             <w:pPr>
               <w:rPr>
-                <w:rFonts w:hint="eastAsia"/>
                 <w:lang w:val="pt-PT"/>
               </w:rPr>
             </w:pPr>
@@ -634,7 +649,7 @@
             <w:pPr>
               <w:jc w:val="center"/>
               <w:rPr>
-                <w:rFonts w:ascii="Eras Light ITC" w:hAnsi="Eras Light ITC" w:hint="eastAsia"/>
+                <w:rFonts w:ascii="Eras Light ITC" w:hAnsi="Eras Light ITC"/>
                 <w:lang w:val="pt-PT"/>
               </w:rPr>
             </w:pPr>
@@ -644,7 +659,43 @@
                 <w:sz w:val="28"/>
                 <w:lang w:val="pt-PT"/>
               </w:rPr>
-              <w:t>---------------------------------Coming Soon------------------------------------</w:t>
+              <w:t>---------------------------------</w:t>
+            </w:r>
+            <w:proofErr w:type="spellStart"/>
+            <w:r>
+              <w:rPr>
+                <w:rFonts w:ascii="Eras Light ITC" w:hAnsi="Eras Light ITC"/>
+                <w:sz w:val="28"/>
+                <w:lang w:val="pt-PT"/>
+              </w:rPr>
+              <w:t>Coming</w:t>
+            </w:r>
+            <w:proofErr w:type="spellEnd"/>
+            <w:r>
+              <w:rPr>
+                <w:rFonts w:ascii="Eras Light ITC" w:hAnsi="Eras Light ITC"/>
+                <w:sz w:val="28"/>
+                <w:lang w:val="pt-PT"/>
+              </w:rPr>
+              <w:t xml:space="preserve"> </w:t>
+            </w:r>
+            <w:proofErr w:type="spellStart"/>
+            <w:r>
+              <w:rPr>
+                <w:rFonts w:ascii="Eras Light ITC" w:hAnsi="Eras Light ITC"/>
+                <w:sz w:val="28"/>
+                <w:lang w:val="pt-PT"/>
+              </w:rPr>
+              <w:t>Soon</w:t>
+            </w:r>
+            <w:proofErr w:type="spellEnd"/>
+            <w:r>
+              <w:rPr>
+                <w:rFonts w:ascii="Eras Light ITC" w:hAnsi="Eras Light ITC"/>
+                <w:sz w:val="28"/>
+                <w:lang w:val="pt-PT"/>
+              </w:rPr>
+              <w:t>------------------------------------</w:t>
             </w:r>
           </w:p>
         </w:tc>
@@ -1099,6 +1150,7 @@
                 <w:lang w:val="pt-PT"/>
               </w:rPr>
             </w:pPr>
+            <w:proofErr w:type="gramStart"/>
             <w:r>
               <w:rPr>
                 <w:rFonts w:ascii="Calibri" w:eastAsia="Times New Roman" w:hAnsi="Calibri" w:cs="Times New Roman"/>
@@ -1117,7 +1169,18 @@
                 <w:color w:val="000000"/>
                 <w:lang w:val="pt-PT"/>
               </w:rPr>
-              <w:t xml:space="preserve"> do MILESTONE: </w:t>
+              <w:t xml:space="preserve"> do</w:t>
+            </w:r>
+            <w:proofErr w:type="gramEnd"/>
+            <w:r>
+              <w:rPr>
+                <w:rFonts w:ascii="Calibri" w:eastAsia="Times New Roman" w:hAnsi="Calibri" w:cs="Times New Roman"/>
+                <w:b/>
+                <w:bCs/>
+                <w:color w:val="000000"/>
+                <w:lang w:val="pt-PT"/>
+              </w:rPr>
+              <w:t xml:space="preserve"> MILESTONE: </w:t>
             </w:r>
             <w:r>
               <w:rPr>
@@ -1167,7 +1230,29 @@
                 <w:color w:val="000000"/>
                 <w:lang w:val="pt-PT"/>
               </w:rPr>
-              <w:t>MILESTONE relativo a DEMO BETA,  M-PF MILESTONE relativo a demo integração pré-final  ou MF – Milestone relativo a produto e demonstrador final</w:t>
+              <w:t xml:space="preserve">MILESTONE relativo a DEMO BETA,  M-PF MILESTONE relativo a demo integração pré-final  ou MF – </w:t>
+            </w:r>
+            <w:proofErr w:type="spellStart"/>
+            <w:r>
+              <w:rPr>
+                <w:rFonts w:ascii="Calibri" w:eastAsia="Times New Roman" w:hAnsi="Calibri" w:cs="Times New Roman"/>
+                <w:b/>
+                <w:bCs/>
+                <w:color w:val="000000"/>
+                <w:lang w:val="pt-PT"/>
+              </w:rPr>
+              <w:t>Milestone</w:t>
+            </w:r>
+            <w:proofErr w:type="spellEnd"/>
+            <w:r>
+              <w:rPr>
+                <w:rFonts w:ascii="Calibri" w:eastAsia="Times New Roman" w:hAnsi="Calibri" w:cs="Times New Roman"/>
+                <w:b/>
+                <w:bCs/>
+                <w:color w:val="000000"/>
+                <w:lang w:val="pt-PT"/>
+              </w:rPr>
+              <w:t xml:space="preserve"> relativo a produto e demonstrador final</w:t>
             </w:r>
           </w:p>
         </w:tc>
@@ -1201,6 +1286,7 @@
               </w:rPr>
               <w:t xml:space="preserve">Incluir aqui a descrição do </w:t>
             </w:r>
+            <w:proofErr w:type="spellStart"/>
             <w:r>
               <w:rPr>
                 <w:rFonts w:ascii="Calibri" w:eastAsia="Times New Roman" w:hAnsi="Calibri" w:cs="Times New Roman"/>
@@ -1212,6 +1298,7 @@
               </w:rPr>
               <w:t>milestone</w:t>
             </w:r>
+            <w:proofErr w:type="spellEnd"/>
             <w:r>
               <w:rPr>
                 <w:rFonts w:ascii="Calibri" w:eastAsia="Times New Roman" w:hAnsi="Calibri" w:cs="Times New Roman"/>
@@ -1252,7 +1339,29 @@
                 <w:color w:val="000000"/>
                 <w:lang w:val="pt-PT"/>
               </w:rPr>
-              <w:t>Informação adicional sobre o Milestone e/ou demonstrador de realização ou de completamento associado</w:t>
+              <w:t xml:space="preserve">Informação adicional sobre o </w:t>
+            </w:r>
+            <w:proofErr w:type="spellStart"/>
+            <w:r>
+              <w:rPr>
+                <w:rFonts w:ascii="Calibri" w:eastAsia="Times New Roman" w:hAnsi="Calibri" w:cs="Times New Roman"/>
+                <w:b/>
+                <w:bCs/>
+                <w:color w:val="000000"/>
+                <w:lang w:val="pt-PT"/>
+              </w:rPr>
+              <w:t>Milestone</w:t>
+            </w:r>
+            <w:proofErr w:type="spellEnd"/>
+            <w:r>
+              <w:rPr>
+                <w:rFonts w:ascii="Calibri" w:eastAsia="Times New Roman" w:hAnsi="Calibri" w:cs="Times New Roman"/>
+                <w:b/>
+                <w:bCs/>
+                <w:color w:val="000000"/>
+                <w:lang w:val="pt-PT"/>
+              </w:rPr>
+              <w:t xml:space="preserve"> e/ou demonstrador de realização ou de completamento associado</w:t>
             </w:r>
           </w:p>
         </w:tc>
@@ -1329,6 +1438,7 @@
                 <w:lang w:val="pt-PT"/>
               </w:rPr>
             </w:pPr>
+            <w:proofErr w:type="gramStart"/>
             <w:r>
               <w:rPr>
                 <w:rFonts w:ascii="Calibri" w:eastAsia="Times New Roman" w:hAnsi="Calibri" w:cs="Times New Roman"/>
@@ -1339,6 +1449,7 @@
               </w:rPr>
               <w:t>Concluído ?</w:t>
             </w:r>
+            <w:proofErr w:type="gramEnd"/>
           </w:p>
           <w:p>
             <w:pPr>
@@ -1413,17 +1524,39 @@
                 <w:color w:val="000000"/>
                 <w:lang w:val="pt-PT"/>
               </w:rPr>
-              <w:t xml:space="preserve">REQUISITOS OBRIGATÓRIOS </w:t>
-            </w:r>
-            <w:r>
-              <w:rPr>
-                <w:rFonts w:ascii="Calibri" w:eastAsia="Times New Roman" w:hAnsi="Calibri" w:cs="Times New Roman"/>
-                <w:b/>
-                <w:bCs/>
-                <w:color w:val="000000"/>
-                <w:lang w:val="pt-PT"/>
-              </w:rPr>
-              <w:t xml:space="preserve"> VERIFICÁVEIS PARA REALIZAÇÂO DO MILESTONE</w:t>
+              <w:t xml:space="preserve">REQUISITOS </w:t>
+            </w:r>
+            <w:proofErr w:type="gramStart"/>
+            <w:r>
+              <w:rPr>
+                <w:rFonts w:ascii="Calibri" w:eastAsia="Times New Roman" w:hAnsi="Calibri" w:cs="Times New Roman"/>
+                <w:b/>
+                <w:bCs/>
+                <w:color w:val="000000"/>
+                <w:lang w:val="pt-PT"/>
+              </w:rPr>
+              <w:t xml:space="preserve">OBRIGATÓRIOS </w:t>
+            </w:r>
+            <w:r>
+              <w:rPr>
+                <w:rFonts w:ascii="Calibri" w:eastAsia="Times New Roman" w:hAnsi="Calibri" w:cs="Times New Roman"/>
+                <w:b/>
+                <w:bCs/>
+                <w:color w:val="000000"/>
+                <w:lang w:val="pt-PT"/>
+              </w:rPr>
+              <w:t xml:space="preserve"> VERIFICÁVEIS</w:t>
+            </w:r>
+            <w:proofErr w:type="gramEnd"/>
+            <w:r>
+              <w:rPr>
+                <w:rFonts w:ascii="Calibri" w:eastAsia="Times New Roman" w:hAnsi="Calibri" w:cs="Times New Roman"/>
+                <w:b/>
+                <w:bCs/>
+                <w:color w:val="000000"/>
+                <w:lang w:val="pt-PT"/>
+              </w:rPr>
+              <w:t xml:space="preserve"> PARA REALIZAÇÂO DO MILESTONE</w:t>
             </w:r>
           </w:p>
           <w:p>
@@ -1490,6 +1623,7 @@
                 <w:lang w:val="pt-PT"/>
               </w:rPr>
             </w:pPr>
+            <w:proofErr w:type="gramStart"/>
             <w:r>
               <w:rPr>
                 <w:rFonts w:ascii="Calibri" w:eastAsia="Times New Roman" w:hAnsi="Calibri" w:cs="Times New Roman"/>
@@ -1500,6 +1634,7 @@
               </w:rPr>
               <w:t>Verificado ?</w:t>
             </w:r>
+            <w:proofErr w:type="gramEnd"/>
           </w:p>
           <w:p>
             <w:pPr>
@@ -1684,6 +1819,7 @@
                 <w:lang w:val="pt-PT"/>
               </w:rPr>
             </w:pPr>
+            <w:proofErr w:type="gramStart"/>
             <w:r>
               <w:rPr>
                 <w:rFonts w:ascii="Calibri" w:eastAsia="Times New Roman" w:hAnsi="Calibri" w:cs="Times New Roman"/>
@@ -1694,6 +1830,7 @@
               </w:rPr>
               <w:t>Verificado ?</w:t>
             </w:r>
+            <w:proofErr w:type="gramEnd"/>
           </w:p>
           <w:p>
             <w:pPr>
@@ -1878,6 +2015,7 @@
                 <w:lang w:val="pt-PT"/>
               </w:rPr>
             </w:pPr>
+            <w:proofErr w:type="gramStart"/>
             <w:r>
               <w:rPr>
                 <w:rFonts w:ascii="Calibri" w:eastAsia="Times New Roman" w:hAnsi="Calibri" w:cs="Times New Roman"/>
@@ -1888,6 +2026,7 @@
               </w:rPr>
               <w:t>Verificado ?</w:t>
             </w:r>
+            <w:proofErr w:type="gramEnd"/>
           </w:p>
           <w:p>
             <w:pPr>
@@ -1954,15 +2093,27 @@
                 <w:lang w:val="pt-PT"/>
               </w:rPr>
             </w:pPr>
-            <w:r>
-              <w:rPr>
-                <w:rFonts w:ascii="Calibri" w:eastAsia="Times New Roman" w:hAnsi="Calibri" w:cs="Times New Roman"/>
-                <w:b/>
-                <w:bCs/>
-                <w:color w:val="000000"/>
-                <w:lang w:val="pt-PT"/>
-              </w:rPr>
-              <w:t>DEMONSTRADORou DEMONSTRADORES ASSOCIADOS</w:t>
+            <w:proofErr w:type="spellStart"/>
+            <w:r>
+              <w:rPr>
+                <w:rFonts w:ascii="Calibri" w:eastAsia="Times New Roman" w:hAnsi="Calibri" w:cs="Times New Roman"/>
+                <w:b/>
+                <w:bCs/>
+                <w:color w:val="000000"/>
+                <w:lang w:val="pt-PT"/>
+              </w:rPr>
+              <w:t>DEMONSTRADORou</w:t>
+            </w:r>
+            <w:proofErr w:type="spellEnd"/>
+            <w:r>
+              <w:rPr>
+                <w:rFonts w:ascii="Calibri" w:eastAsia="Times New Roman" w:hAnsi="Calibri" w:cs="Times New Roman"/>
+                <w:b/>
+                <w:bCs/>
+                <w:color w:val="000000"/>
+                <w:lang w:val="pt-PT"/>
+              </w:rPr>
+              <w:t xml:space="preserve"> DEMONSTRADORES ASSOCIADOS</w:t>
             </w:r>
           </w:p>
         </w:tc>
@@ -2039,6 +2190,7 @@
                 <w:lang w:val="pt-PT"/>
               </w:rPr>
             </w:pPr>
+            <w:proofErr w:type="gramStart"/>
             <w:r>
               <w:rPr>
                 <w:rFonts w:ascii="Calibri" w:eastAsia="Times New Roman" w:hAnsi="Calibri" w:cs="Times New Roman"/>
@@ -2069,6 +2221,7 @@
               </w:rPr>
               <w:t>oníveis ?</w:t>
             </w:r>
+            <w:proofErr w:type="gramEnd"/>
           </w:p>
           <w:p>
             <w:pPr>
@@ -2176,8 +2329,6 @@
                 <w:lang w:val="pt-PT"/>
               </w:rPr>
             </w:pPr>
-            <w:bookmarkStart w:id="0" w:name="_GoBack"/>
-            <w:bookmarkEnd w:id="0"/>
           </w:p>
         </w:tc>
       </w:tr>
@@ -2257,6 +2408,1418 @@
         <w:lastRenderedPageBreak/>
         <w:t>// Adicionar os restantes MILESTONES de acordo com o PLANO DO PROJETO</w:t>
       </w:r>
+    </w:p>
+    <w:p>
+      <w:pPr>
+        <w:rPr>
+          <w:rFonts w:ascii="Calibri" w:eastAsia="Times New Roman" w:hAnsi="Calibri" w:cs="Times New Roman"/>
+          <w:b/>
+          <w:bCs/>
+          <w:color w:val="000000"/>
+          <w:lang w:val="pt-PT"/>
+        </w:rPr>
+      </w:pPr>
+    </w:p>
+    <w:tbl>
+      <w:tblPr>
+        <w:tblStyle w:val="TabelacomGrelha"/>
+        <w:tblW w:w="0" w:type="auto"/>
+        <w:tblLayout w:type="fixed"/>
+        <w:tblLook w:val="04A0" w:firstRow="1" w:lastRow="0" w:firstColumn="1" w:lastColumn="0" w:noHBand="0" w:noVBand="1"/>
+      </w:tblPr>
+      <w:tblGrid>
+        <w:gridCol w:w="1963"/>
+        <w:gridCol w:w="130"/>
+        <w:gridCol w:w="2896"/>
+        <w:gridCol w:w="2379"/>
+        <w:gridCol w:w="2593"/>
+        <w:gridCol w:w="2178"/>
+        <w:gridCol w:w="2037"/>
+      </w:tblGrid>
+      <w:tr>
+        <w:tc>
+          <w:tcPr>
+            <w:tcW w:w="1963" w:type="dxa"/>
+            <w:shd w:val="clear" w:color="auto" w:fill="92CDDC" w:themeFill="accent5" w:themeFillTint="99"/>
+          </w:tcPr>
+          <w:p>
+            <w:pPr>
+              <w:jc w:val="center"/>
+              <w:rPr>
+                <w:rFonts w:ascii="Calibri" w:eastAsia="Times New Roman" w:hAnsi="Calibri" w:cs="Times New Roman"/>
+                <w:b/>
+                <w:bCs/>
+                <w:color w:val="000000"/>
+                <w:sz w:val="36"/>
+                <w:szCs w:val="36"/>
+                <w:lang w:val="pt-PT"/>
+              </w:rPr>
+            </w:pPr>
+            <w:r>
+              <w:rPr>
+                <w:rFonts w:ascii="Calibri" w:eastAsia="Times New Roman" w:hAnsi="Calibri" w:cs="Times New Roman"/>
+                <w:b/>
+                <w:bCs/>
+                <w:color w:val="000000"/>
+                <w:sz w:val="36"/>
+                <w:szCs w:val="36"/>
+                <w:lang w:val="pt-PT"/>
+              </w:rPr>
+              <w:t>MILESTONE</w:t>
+            </w:r>
+          </w:p>
+          <w:p>
+            <w:pPr>
+              <w:jc w:val="center"/>
+              <w:rPr>
+                <w:rFonts w:ascii="Calibri" w:eastAsia="Times New Roman" w:hAnsi="Calibri" w:cs="Times New Roman"/>
+                <w:b/>
+                <w:bCs/>
+                <w:color w:val="000000"/>
+                <w:sz w:val="36"/>
+                <w:szCs w:val="36"/>
+                <w:lang w:val="pt-PT"/>
+              </w:rPr>
+            </w:pPr>
+            <w:r>
+              <w:rPr>
+                <w:rFonts w:ascii="Calibri" w:eastAsia="Times New Roman" w:hAnsi="Calibri" w:cs="Times New Roman"/>
+                <w:b/>
+                <w:bCs/>
+                <w:color w:val="000000"/>
+                <w:sz w:val="36"/>
+                <w:szCs w:val="36"/>
+                <w:lang w:val="pt-PT"/>
+              </w:rPr>
+              <w:t>Nº</w:t>
+            </w:r>
+          </w:p>
+          <w:p>
+            <w:pPr>
+              <w:jc w:val="center"/>
+              <w:rPr>
+                <w:rFonts w:ascii="Calibri" w:eastAsia="Times New Roman" w:hAnsi="Calibri" w:cs="Times New Roman"/>
+                <w:b/>
+                <w:bCs/>
+                <w:color w:val="000000"/>
+                <w:lang w:val="pt-PT"/>
+              </w:rPr>
+            </w:pPr>
+          </w:p>
+        </w:tc>
+        <w:tc>
+          <w:tcPr>
+            <w:tcW w:w="3026" w:type="dxa"/>
+            <w:gridSpan w:val="2"/>
+          </w:tcPr>
+          <w:p>
+            <w:pPr>
+              <w:jc w:val="center"/>
+              <w:rPr>
+                <w:rFonts w:ascii="Calibri" w:eastAsia="Times New Roman" w:hAnsi="Calibri" w:cs="Times New Roman"/>
+                <w:b/>
+                <w:bCs/>
+                <w:color w:val="000000"/>
+                <w:sz w:val="36"/>
+                <w:szCs w:val="36"/>
+                <w:lang w:val="pt-PT"/>
+              </w:rPr>
+            </w:pPr>
+            <w:r>
+              <w:rPr>
+                <w:rFonts w:ascii="Calibri" w:eastAsia="Times New Roman" w:hAnsi="Calibri" w:cs="Times New Roman"/>
+                <w:b/>
+                <w:bCs/>
+                <w:color w:val="000000"/>
+                <w:sz w:val="36"/>
+                <w:szCs w:val="36"/>
+                <w:lang w:val="pt-PT"/>
+              </w:rPr>
+              <w:t>DATE:</w:t>
+            </w:r>
+          </w:p>
+        </w:tc>
+        <w:tc>
+          <w:tcPr>
+            <w:tcW w:w="2379" w:type="dxa"/>
+          </w:tcPr>
+          <w:p>
+            <w:pPr>
+              <w:rPr>
+                <w:rFonts w:ascii="Calibri" w:eastAsia="Times New Roman" w:hAnsi="Calibri" w:cs="Times New Roman"/>
+                <w:b/>
+                <w:bCs/>
+                <w:color w:val="000000"/>
+                <w:sz w:val="36"/>
+                <w:szCs w:val="36"/>
+                <w:lang w:val="pt-PT"/>
+              </w:rPr>
+            </w:pPr>
+            <w:r>
+              <w:rPr>
+                <w:rFonts w:ascii="Calibri" w:eastAsia="Times New Roman" w:hAnsi="Calibri" w:cs="Times New Roman"/>
+                <w:b/>
+                <w:bCs/>
+                <w:color w:val="000000"/>
+                <w:sz w:val="36"/>
+                <w:szCs w:val="36"/>
+                <w:lang w:val="pt-PT"/>
+              </w:rPr>
+              <w:t>CONTROLO FECHO (DOC)</w:t>
+            </w:r>
+          </w:p>
+        </w:tc>
+        <w:tc>
+          <w:tcPr>
+            <w:tcW w:w="2593" w:type="dxa"/>
+          </w:tcPr>
+          <w:p>
+            <w:pPr>
+              <w:rPr>
+                <w:rFonts w:ascii="Calibri" w:eastAsia="Times New Roman" w:hAnsi="Calibri" w:cs="Times New Roman"/>
+                <w:b/>
+                <w:bCs/>
+                <w:color w:val="000000"/>
+                <w:lang w:val="pt-PT"/>
+              </w:rPr>
+            </w:pPr>
+            <w:r>
+              <w:rPr>
+                <w:rFonts w:ascii="Calibri" w:eastAsia="Times New Roman" w:hAnsi="Calibri" w:cs="Times New Roman"/>
+                <w:b/>
+                <w:bCs/>
+                <w:color w:val="000000"/>
+                <w:sz w:val="36"/>
+                <w:szCs w:val="36"/>
+                <w:lang w:val="pt-PT"/>
+              </w:rPr>
+              <w:t>CONTROLO FECHO (DEMO)</w:t>
+            </w:r>
+          </w:p>
+        </w:tc>
+        <w:tc>
+          <w:tcPr>
+            <w:tcW w:w="4215" w:type="dxa"/>
+            <w:gridSpan w:val="2"/>
+          </w:tcPr>
+          <w:p>
+            <w:pPr>
+              <w:rPr>
+                <w:rFonts w:ascii="Calibri" w:eastAsia="Times New Roman" w:hAnsi="Calibri" w:cs="Times New Roman"/>
+                <w:b/>
+                <w:bCs/>
+                <w:color w:val="000000"/>
+                <w:lang w:val="pt-PT"/>
+              </w:rPr>
+            </w:pPr>
+            <w:r>
+              <w:rPr>
+                <w:rFonts w:ascii="Calibri" w:eastAsia="Times New Roman" w:hAnsi="Calibri" w:cs="Times New Roman"/>
+                <w:b/>
+                <w:bCs/>
+                <w:color w:val="000000"/>
+                <w:sz w:val="36"/>
+                <w:szCs w:val="36"/>
+                <w:lang w:val="pt-PT"/>
+              </w:rPr>
+              <w:t>TIPO DE MILESTO</w:t>
+            </w:r>
+            <w:r>
+              <w:rPr>
+                <w:rFonts w:ascii="Calibri" w:eastAsia="Times New Roman" w:hAnsi="Calibri" w:cs="Times New Roman"/>
+                <w:b/>
+                <w:bCs/>
+                <w:color w:val="000000"/>
+                <w:sz w:val="36"/>
+                <w:szCs w:val="36"/>
+                <w:lang w:val="pt-PT"/>
+              </w:rPr>
+              <w:t>N</w:t>
+            </w:r>
+            <w:r>
+              <w:rPr>
+                <w:rFonts w:ascii="Calibri" w:eastAsia="Times New Roman" w:hAnsi="Calibri" w:cs="Times New Roman"/>
+                <w:b/>
+                <w:bCs/>
+                <w:color w:val="000000"/>
+                <w:sz w:val="36"/>
+                <w:szCs w:val="36"/>
+                <w:lang w:val="pt-PT"/>
+              </w:rPr>
+              <w:t>E</w:t>
+            </w:r>
+          </w:p>
+        </w:tc>
+      </w:tr>
+      <w:tr>
+        <w:tc>
+          <w:tcPr>
+            <w:tcW w:w="1963" w:type="dxa"/>
+            <w:shd w:val="clear" w:color="auto" w:fill="92CDDC" w:themeFill="accent5" w:themeFillTint="99"/>
+          </w:tcPr>
+          <w:p>
+            <w:pPr>
+              <w:jc w:val="center"/>
+              <w:rPr>
+                <w:rFonts w:ascii="Calibri" w:eastAsia="Times New Roman" w:hAnsi="Calibri" w:cs="Times New Roman"/>
+                <w:b/>
+                <w:bCs/>
+                <w:color w:val="000000"/>
+                <w:lang w:val="pt-PT"/>
+              </w:rPr>
+            </w:pPr>
+            <w:r>
+              <w:rPr>
+                <w:rFonts w:ascii="Calibri" w:eastAsia="Times New Roman" w:hAnsi="Calibri" w:cs="Times New Roman"/>
+                <w:b/>
+                <w:bCs/>
+                <w:color w:val="000000"/>
+                <w:sz w:val="36"/>
+                <w:szCs w:val="36"/>
+                <w:lang w:val="pt-PT"/>
+              </w:rPr>
+              <w:t>2</w:t>
+            </w:r>
+            <w:bookmarkStart w:id="0" w:name="_GoBack"/>
+            <w:bookmarkEnd w:id="0"/>
+          </w:p>
+        </w:tc>
+        <w:tc>
+          <w:tcPr>
+            <w:tcW w:w="3026" w:type="dxa"/>
+            <w:gridSpan w:val="2"/>
+          </w:tcPr>
+          <w:p>
+            <w:pPr>
+              <w:rPr>
+                <w:rFonts w:ascii="Calibri" w:eastAsia="Times New Roman" w:hAnsi="Calibri" w:cs="Times New Roman"/>
+                <w:b/>
+                <w:bCs/>
+                <w:color w:val="000000"/>
+                <w:sz w:val="36"/>
+                <w:szCs w:val="36"/>
+                <w:lang w:val="pt-PT"/>
+              </w:rPr>
+            </w:pPr>
+            <w:r>
+              <w:rPr>
+                <w:rFonts w:ascii="Calibri" w:eastAsia="Times New Roman" w:hAnsi="Calibri" w:cs="Times New Roman"/>
+                <w:b/>
+                <w:bCs/>
+                <w:color w:val="000000"/>
+                <w:sz w:val="36"/>
+                <w:szCs w:val="36"/>
+                <w:lang w:val="pt-PT"/>
+              </w:rPr>
+              <w:t>19</w:t>
+            </w:r>
+            <w:r>
+              <w:rPr>
+                <w:rFonts w:ascii="Calibri" w:eastAsia="Times New Roman" w:hAnsi="Calibri" w:cs="Times New Roman"/>
+                <w:b/>
+                <w:bCs/>
+                <w:color w:val="000000"/>
+                <w:sz w:val="36"/>
+                <w:szCs w:val="36"/>
+                <w:lang w:val="pt-PT"/>
+              </w:rPr>
+              <w:t>-0</w:t>
+            </w:r>
+            <w:r>
+              <w:rPr>
+                <w:rFonts w:ascii="Calibri" w:eastAsia="Times New Roman" w:hAnsi="Calibri" w:cs="Times New Roman"/>
+                <w:b/>
+                <w:bCs/>
+                <w:color w:val="000000"/>
+                <w:sz w:val="36"/>
+                <w:szCs w:val="36"/>
+                <w:lang w:val="pt-PT"/>
+              </w:rPr>
+              <w:t>5</w:t>
+            </w:r>
+            <w:r>
+              <w:rPr>
+                <w:rFonts w:ascii="Calibri" w:eastAsia="Times New Roman" w:hAnsi="Calibri" w:cs="Times New Roman"/>
+                <w:b/>
+                <w:bCs/>
+                <w:color w:val="000000"/>
+                <w:sz w:val="36"/>
+                <w:szCs w:val="36"/>
+                <w:lang w:val="pt-PT"/>
+              </w:rPr>
+              <w:t>-2018</w:t>
+            </w:r>
+          </w:p>
+        </w:tc>
+        <w:tc>
+          <w:tcPr>
+            <w:tcW w:w="2379" w:type="dxa"/>
+          </w:tcPr>
+          <w:p>
+            <w:pPr>
+              <w:rPr>
+                <w:rFonts w:ascii="Calibri" w:eastAsia="Times New Roman" w:hAnsi="Calibri" w:cs="Times New Roman"/>
+                <w:b/>
+                <w:bCs/>
+                <w:color w:val="000000"/>
+                <w:sz w:val="36"/>
+                <w:szCs w:val="36"/>
+                <w:lang w:val="pt-PT"/>
+              </w:rPr>
+            </w:pPr>
+            <w:r>
+              <w:rPr>
+                <w:rFonts w:ascii="Calibri" w:eastAsia="Times New Roman" w:hAnsi="Calibri" w:cs="Times New Roman"/>
+                <w:b/>
+                <w:bCs/>
+                <w:color w:val="000000"/>
+                <w:sz w:val="36"/>
+                <w:szCs w:val="36"/>
+                <w:lang w:val="pt-PT"/>
+              </w:rPr>
+              <w:t>Relatório de especificação</w:t>
+            </w:r>
+          </w:p>
+        </w:tc>
+        <w:tc>
+          <w:tcPr>
+            <w:tcW w:w="2593" w:type="dxa"/>
+          </w:tcPr>
+          <w:p>
+            <w:pPr>
+              <w:rPr>
+                <w:rFonts w:ascii="Calibri" w:eastAsia="Times New Roman" w:hAnsi="Calibri" w:cs="Times New Roman"/>
+                <w:b/>
+                <w:bCs/>
+                <w:color w:val="000000"/>
+                <w:sz w:val="36"/>
+                <w:szCs w:val="36"/>
+                <w:lang w:val="pt-PT"/>
+              </w:rPr>
+            </w:pPr>
+            <w:r>
+              <w:rPr>
+                <w:rFonts w:ascii="Calibri" w:eastAsia="Times New Roman" w:hAnsi="Calibri" w:cs="Times New Roman"/>
+                <w:b/>
+                <w:bCs/>
+                <w:color w:val="000000"/>
+                <w:sz w:val="36"/>
+                <w:szCs w:val="36"/>
+                <w:lang w:val="pt-PT"/>
+              </w:rPr>
+              <w:t>DEMOS individuais</w:t>
+            </w:r>
+          </w:p>
+        </w:tc>
+        <w:tc>
+          <w:tcPr>
+            <w:tcW w:w="4215" w:type="dxa"/>
+            <w:gridSpan w:val="2"/>
+          </w:tcPr>
+          <w:p>
+            <w:pPr>
+              <w:rPr>
+                <w:rFonts w:ascii="Calibri" w:eastAsia="Times New Roman" w:hAnsi="Calibri" w:cs="Times New Roman"/>
+                <w:b/>
+                <w:bCs/>
+                <w:color w:val="000000"/>
+                <w:lang w:val="pt-PT"/>
+              </w:rPr>
+            </w:pPr>
+            <w:r>
+              <w:rPr>
+                <w:rFonts w:ascii="Calibri" w:eastAsia="Times New Roman" w:hAnsi="Calibri" w:cs="Times New Roman"/>
+                <w:b/>
+                <w:bCs/>
+                <w:color w:val="000000"/>
+                <w:lang w:val="pt-PT"/>
+              </w:rPr>
+              <w:t>M</w:t>
+            </w:r>
+            <w:r>
+              <w:rPr>
+                <w:rFonts w:ascii="Calibri" w:eastAsia="Times New Roman" w:hAnsi="Calibri" w:cs="Times New Roman"/>
+                <w:b/>
+                <w:bCs/>
+                <w:color w:val="000000"/>
+                <w:lang w:val="pt-PT"/>
+              </w:rPr>
+              <w:t xml:space="preserve">-ALFA - </w:t>
+            </w:r>
+            <w:r>
+              <w:rPr>
+                <w:rFonts w:ascii="Calibri" w:eastAsia="Times New Roman" w:hAnsi="Calibri" w:cs="Times New Roman"/>
+                <w:b/>
+                <w:bCs/>
+                <w:color w:val="000000"/>
+                <w:lang w:val="pt-PT"/>
+              </w:rPr>
+              <w:t>MILESTONE relativo a DEMO ALFA</w:t>
+            </w:r>
+          </w:p>
+        </w:tc>
+      </w:tr>
+      <w:tr>
+        <w:trPr>
+          <w:trHeight w:val="322"/>
+        </w:trPr>
+        <w:tc>
+          <w:tcPr>
+            <w:tcW w:w="14176" w:type="dxa"/>
+            <w:gridSpan w:val="7"/>
+          </w:tcPr>
+          <w:p>
+            <w:pPr>
+              <w:rPr>
+                <w:rFonts w:ascii="Calibri" w:eastAsia="Times New Roman" w:hAnsi="Calibri" w:cs="Times New Roman"/>
+                <w:b/>
+                <w:bCs/>
+                <w:color w:val="000000"/>
+                <w:lang w:val="pt-PT"/>
+              </w:rPr>
+            </w:pPr>
+            <w:proofErr w:type="gramStart"/>
+            <w:r>
+              <w:rPr>
+                <w:rFonts w:ascii="Calibri" w:eastAsia="Times New Roman" w:hAnsi="Calibri" w:cs="Times New Roman"/>
+                <w:b/>
+                <w:bCs/>
+                <w:color w:val="000000"/>
+                <w:lang w:val="pt-PT"/>
+              </w:rPr>
+              <w:t>Tipo  do</w:t>
+            </w:r>
+            <w:proofErr w:type="gramEnd"/>
+            <w:r>
+              <w:rPr>
+                <w:rFonts w:ascii="Calibri" w:eastAsia="Times New Roman" w:hAnsi="Calibri" w:cs="Times New Roman"/>
+                <w:b/>
+                <w:bCs/>
+                <w:color w:val="000000"/>
+                <w:lang w:val="pt-PT"/>
+              </w:rPr>
+              <w:t xml:space="preserve"> MILESTONE: (indicar MIE - MILESTONE INTERNO DA EQUIPA, MEDE – MILESTONE ESPECÍFICO DEMONSTRÁVEL PELA EQUIPA, M-ALFA – MILESTONE relativo a DEMO ALFA, MILESTONE relativo a DEMO BETA,  M-PF MILESTONE relativo a demo integração pré-final  ou MF – </w:t>
+            </w:r>
+            <w:proofErr w:type="spellStart"/>
+            <w:r>
+              <w:rPr>
+                <w:rFonts w:ascii="Calibri" w:eastAsia="Times New Roman" w:hAnsi="Calibri" w:cs="Times New Roman"/>
+                <w:b/>
+                <w:bCs/>
+                <w:color w:val="000000"/>
+                <w:lang w:val="pt-PT"/>
+              </w:rPr>
+              <w:t>Milestone</w:t>
+            </w:r>
+            <w:proofErr w:type="spellEnd"/>
+            <w:r>
+              <w:rPr>
+                <w:rFonts w:ascii="Calibri" w:eastAsia="Times New Roman" w:hAnsi="Calibri" w:cs="Times New Roman"/>
+                <w:b/>
+                <w:bCs/>
+                <w:color w:val="000000"/>
+                <w:lang w:val="pt-PT"/>
+              </w:rPr>
+              <w:t xml:space="preserve"> relativo a produto e demonstrador final</w:t>
+            </w:r>
+          </w:p>
+        </w:tc>
+      </w:tr>
+      <w:tr>
+        <w:trPr>
+          <w:trHeight w:val="322"/>
+        </w:trPr>
+        <w:tc>
+          <w:tcPr>
+            <w:tcW w:w="14176" w:type="dxa"/>
+            <w:gridSpan w:val="7"/>
+          </w:tcPr>
+          <w:p>
+            <w:pPr>
+              <w:rPr>
+                <w:rFonts w:ascii="Calibri" w:eastAsia="Times New Roman" w:hAnsi="Calibri" w:cs="Times New Roman"/>
+                <w:b/>
+                <w:bCs/>
+                <w:color w:val="000000"/>
+                <w:lang w:val="pt-PT"/>
+              </w:rPr>
+            </w:pPr>
+            <w:r>
+              <w:rPr>
+                <w:rFonts w:ascii="Calibri" w:eastAsia="Times New Roman" w:hAnsi="Calibri" w:cs="Times New Roman"/>
+                <w:b/>
+                <w:bCs/>
+                <w:color w:val="000000"/>
+                <w:lang w:val="pt-PT"/>
+              </w:rPr>
+              <w:t>Apresentação da Versão Alfa</w:t>
+            </w:r>
+          </w:p>
+        </w:tc>
+      </w:tr>
+      <w:tr>
+        <w:trPr>
+          <w:trHeight w:val="1201"/>
+        </w:trPr>
+        <w:tc>
+          <w:tcPr>
+            <w:tcW w:w="14176" w:type="dxa"/>
+            <w:gridSpan w:val="7"/>
+          </w:tcPr>
+          <w:p>
+            <w:pPr>
+              <w:rPr>
+                <w:rFonts w:ascii="Calibri" w:eastAsia="Times New Roman" w:hAnsi="Calibri" w:cs="Times New Roman"/>
+                <w:b/>
+                <w:bCs/>
+                <w:color w:val="000000"/>
+                <w:lang w:val="pt-PT"/>
+              </w:rPr>
+            </w:pPr>
+            <w:r>
+              <w:rPr>
+                <w:rFonts w:ascii="Calibri" w:eastAsia="Times New Roman" w:hAnsi="Calibri" w:cs="Times New Roman"/>
+                <w:b/>
+                <w:bCs/>
+                <w:color w:val="000000"/>
+                <w:lang w:val="pt-PT"/>
+              </w:rPr>
+              <w:t>Queremos subir os objetivos, empenhar-nos ainda mais para a versão Beta e não somente recuperar atrasos do projeto como também organizarmo-nos ainda mais para que no final seja possível cumprirmos todos os objetivos e fazer com que a nossa app se distinga das outras pela positiva</w:t>
+            </w:r>
+          </w:p>
+        </w:tc>
+      </w:tr>
+      <w:tr>
+        <w:trPr>
+          <w:trHeight w:val="1275"/>
+        </w:trPr>
+        <w:tc>
+          <w:tcPr>
+            <w:tcW w:w="2093" w:type="dxa"/>
+            <w:gridSpan w:val="2"/>
+          </w:tcPr>
+          <w:p>
+            <w:pPr>
+              <w:rPr>
+                <w:rFonts w:ascii="Calibri" w:eastAsia="Times New Roman" w:hAnsi="Calibri" w:cs="Times New Roman"/>
+                <w:b/>
+                <w:bCs/>
+                <w:color w:val="000000"/>
+                <w:lang w:val="pt-PT"/>
+              </w:rPr>
+            </w:pPr>
+            <w:r>
+              <w:rPr>
+                <w:rFonts w:ascii="Calibri" w:eastAsia="Times New Roman" w:hAnsi="Calibri" w:cs="Times New Roman"/>
+                <w:b/>
+                <w:bCs/>
+                <w:color w:val="000000"/>
+                <w:lang w:val="pt-PT"/>
+              </w:rPr>
+              <w:t>DOCUMENTAÇÃO ENTREGÁVEL</w:t>
+            </w:r>
+          </w:p>
+        </w:tc>
+        <w:tc>
+          <w:tcPr>
+            <w:tcW w:w="10046" w:type="dxa"/>
+            <w:gridSpan w:val="4"/>
+          </w:tcPr>
+          <w:p>
+            <w:pPr>
+              <w:rPr>
+                <w:rFonts w:ascii="Calibri" w:eastAsia="Times New Roman" w:hAnsi="Calibri" w:cs="Times New Roman"/>
+                <w:b/>
+                <w:bCs/>
+                <w:color w:val="000000"/>
+                <w:lang w:val="pt-PT"/>
+              </w:rPr>
+            </w:pPr>
+            <w:r>
+              <w:rPr>
+                <w:rFonts w:ascii="Calibri" w:eastAsia="Times New Roman" w:hAnsi="Calibri" w:cs="Times New Roman"/>
+                <w:b/>
+                <w:bCs/>
+                <w:color w:val="000000"/>
+                <w:lang w:val="pt-PT"/>
+              </w:rPr>
+              <w:t>SIM</w:t>
+            </w:r>
+          </w:p>
+        </w:tc>
+        <w:tc>
+          <w:tcPr>
+            <w:tcW w:w="2037" w:type="dxa"/>
+          </w:tcPr>
+          <w:p>
+            <w:pPr>
+              <w:rPr>
+                <w:rFonts w:ascii="Calibri" w:eastAsia="Times New Roman" w:hAnsi="Calibri" w:cs="Times New Roman"/>
+                <w:b/>
+                <w:bCs/>
+                <w:color w:val="000000"/>
+                <w:lang w:val="pt-PT"/>
+              </w:rPr>
+            </w:pPr>
+            <w:proofErr w:type="gramStart"/>
+            <w:r>
+              <w:rPr>
+                <w:rFonts w:ascii="Calibri" w:eastAsia="Times New Roman" w:hAnsi="Calibri" w:cs="Times New Roman"/>
+                <w:b/>
+                <w:bCs/>
+                <w:color w:val="000000"/>
+                <w:lang w:val="pt-PT"/>
+              </w:rPr>
+              <w:t>Concluído ?</w:t>
+            </w:r>
+            <w:proofErr w:type="gramEnd"/>
+          </w:p>
+          <w:p>
+            <w:pPr>
+              <w:rPr>
+                <w:rFonts w:ascii="Calibri" w:eastAsia="Times New Roman" w:hAnsi="Calibri" w:cs="Times New Roman"/>
+                <w:b/>
+                <w:bCs/>
+                <w:color w:val="000000"/>
+                <w:lang w:val="pt-PT"/>
+              </w:rPr>
+            </w:pPr>
+            <w:r>
+              <w:rPr>
+                <w:rFonts w:ascii="Calibri" w:eastAsia="Times New Roman" w:hAnsi="Calibri" w:cs="Times New Roman"/>
+                <w:b/>
+                <w:bCs/>
+                <w:color w:val="000000"/>
+                <w:lang w:val="pt-PT"/>
+              </w:rPr>
+              <w:t>NÃO</w:t>
+            </w:r>
+          </w:p>
+          <w:p>
+            <w:pPr>
+              <w:rPr>
+                <w:rFonts w:ascii="Calibri" w:eastAsia="Times New Roman" w:hAnsi="Calibri" w:cs="Times New Roman"/>
+                <w:b/>
+                <w:bCs/>
+                <w:color w:val="000000"/>
+                <w:u w:val="single"/>
+                <w:lang w:val="pt-PT"/>
+              </w:rPr>
+            </w:pPr>
+            <w:r>
+              <w:rPr>
+                <w:rFonts w:ascii="Calibri" w:eastAsia="Times New Roman" w:hAnsi="Calibri" w:cs="Times New Roman"/>
+                <w:b/>
+                <w:bCs/>
+                <w:color w:val="000000"/>
+                <w:u w:val="single"/>
+                <w:lang w:val="pt-PT"/>
+              </w:rPr>
+              <w:t>SIM</w:t>
+            </w:r>
+          </w:p>
+        </w:tc>
+      </w:tr>
+      <w:tr>
+        <w:trPr>
+          <w:trHeight w:val="1407"/>
+        </w:trPr>
+        <w:tc>
+          <w:tcPr>
+            <w:tcW w:w="2093" w:type="dxa"/>
+            <w:gridSpan w:val="2"/>
+          </w:tcPr>
+          <w:p>
+            <w:pPr>
+              <w:rPr>
+                <w:rFonts w:ascii="Calibri" w:eastAsia="Times New Roman" w:hAnsi="Calibri" w:cs="Times New Roman"/>
+                <w:b/>
+                <w:bCs/>
+                <w:color w:val="000000"/>
+                <w:lang w:val="pt-PT"/>
+              </w:rPr>
+            </w:pPr>
+            <w:r>
+              <w:rPr>
+                <w:rFonts w:ascii="Calibri" w:eastAsia="Times New Roman" w:hAnsi="Calibri" w:cs="Times New Roman"/>
+                <w:b/>
+                <w:bCs/>
+                <w:color w:val="000000"/>
+                <w:lang w:val="pt-PT"/>
+              </w:rPr>
+              <w:t>REQUISITOS OBRIGATÓRIOS VERIFICÁVEIS PARA REALIZAÇÂO DO MILESTONE</w:t>
+            </w:r>
+          </w:p>
+          <w:p>
+            <w:pPr>
+              <w:rPr>
+                <w:rFonts w:ascii="Calibri" w:eastAsia="Times New Roman" w:hAnsi="Calibri" w:cs="Times New Roman"/>
+                <w:b/>
+                <w:bCs/>
+                <w:color w:val="000000"/>
+                <w:lang w:val="pt-PT"/>
+              </w:rPr>
+            </w:pPr>
+          </w:p>
+          <w:p>
+            <w:pPr>
+              <w:rPr>
+                <w:rFonts w:ascii="Calibri" w:eastAsia="Times New Roman" w:hAnsi="Calibri" w:cs="Times New Roman"/>
+                <w:b/>
+                <w:bCs/>
+                <w:color w:val="000000"/>
+                <w:lang w:val="pt-PT"/>
+              </w:rPr>
+            </w:pPr>
+          </w:p>
+        </w:tc>
+        <w:tc>
+          <w:tcPr>
+            <w:tcW w:w="10046" w:type="dxa"/>
+            <w:gridSpan w:val="4"/>
+          </w:tcPr>
+          <w:p>
+            <w:pPr>
+              <w:rPr>
+                <w:rFonts w:ascii="Calibri" w:eastAsia="Times New Roman" w:hAnsi="Calibri" w:cs="Times New Roman"/>
+                <w:b/>
+                <w:bCs/>
+                <w:color w:val="000000"/>
+                <w:lang w:val="pt-PT"/>
+              </w:rPr>
+            </w:pPr>
+            <w:r>
+              <w:rPr>
+                <w:rFonts w:ascii="Calibri" w:eastAsia="Times New Roman" w:hAnsi="Calibri" w:cs="Times New Roman"/>
+                <w:b/>
+                <w:bCs/>
+                <w:color w:val="000000"/>
+                <w:lang w:val="pt-PT"/>
+              </w:rPr>
+              <w:lastRenderedPageBreak/>
+              <w:t>SIM</w:t>
+            </w:r>
+          </w:p>
+        </w:tc>
+        <w:tc>
+          <w:tcPr>
+            <w:tcW w:w="2037" w:type="dxa"/>
+          </w:tcPr>
+          <w:p>
+            <w:pPr>
+              <w:rPr>
+                <w:rFonts w:ascii="Calibri" w:eastAsia="Times New Roman" w:hAnsi="Calibri" w:cs="Times New Roman"/>
+                <w:b/>
+                <w:bCs/>
+                <w:color w:val="000000"/>
+                <w:lang w:val="pt-PT"/>
+              </w:rPr>
+            </w:pPr>
+            <w:proofErr w:type="gramStart"/>
+            <w:r>
+              <w:rPr>
+                <w:rFonts w:ascii="Calibri" w:eastAsia="Times New Roman" w:hAnsi="Calibri" w:cs="Times New Roman"/>
+                <w:b/>
+                <w:bCs/>
+                <w:color w:val="000000"/>
+                <w:lang w:val="pt-PT"/>
+              </w:rPr>
+              <w:t>Verificado ?</w:t>
+            </w:r>
+            <w:proofErr w:type="gramEnd"/>
+          </w:p>
+          <w:p>
+            <w:pPr>
+              <w:rPr>
+                <w:rFonts w:ascii="Calibri" w:eastAsia="Times New Roman" w:hAnsi="Calibri" w:cs="Times New Roman"/>
+                <w:b/>
+                <w:bCs/>
+                <w:color w:val="000000"/>
+                <w:lang w:val="pt-PT"/>
+              </w:rPr>
+            </w:pPr>
+            <w:r>
+              <w:rPr>
+                <w:rFonts w:ascii="Calibri" w:eastAsia="Times New Roman" w:hAnsi="Calibri" w:cs="Times New Roman"/>
+                <w:b/>
+                <w:bCs/>
+                <w:color w:val="000000"/>
+                <w:lang w:val="pt-PT"/>
+              </w:rPr>
+              <w:t>NÃO</w:t>
+            </w:r>
+          </w:p>
+          <w:p>
+            <w:pPr>
+              <w:rPr>
+                <w:rFonts w:ascii="Calibri" w:eastAsia="Times New Roman" w:hAnsi="Calibri" w:cs="Times New Roman"/>
+                <w:b/>
+                <w:bCs/>
+                <w:color w:val="000000"/>
+                <w:u w:val="single"/>
+                <w:lang w:val="pt-PT"/>
+              </w:rPr>
+            </w:pPr>
+            <w:r>
+              <w:rPr>
+                <w:rFonts w:ascii="Calibri" w:eastAsia="Times New Roman" w:hAnsi="Calibri" w:cs="Times New Roman"/>
+                <w:b/>
+                <w:bCs/>
+                <w:color w:val="000000"/>
+                <w:u w:val="single"/>
+                <w:lang w:val="pt-PT"/>
+              </w:rPr>
+              <w:t>SIM</w:t>
+            </w:r>
+          </w:p>
+        </w:tc>
+      </w:tr>
+      <w:tr>
+        <w:trPr>
+          <w:trHeight w:val="1485"/>
+        </w:trPr>
+        <w:tc>
+          <w:tcPr>
+            <w:tcW w:w="2093" w:type="dxa"/>
+            <w:gridSpan w:val="2"/>
+          </w:tcPr>
+          <w:p>
+            <w:pPr>
+              <w:rPr>
+                <w:rFonts w:ascii="Calibri" w:eastAsia="Times New Roman" w:hAnsi="Calibri" w:cs="Times New Roman"/>
+                <w:b/>
+                <w:bCs/>
+                <w:color w:val="000000"/>
+                <w:lang w:val="pt-PT"/>
+              </w:rPr>
+            </w:pPr>
+            <w:r>
+              <w:rPr>
+                <w:rFonts w:ascii="Calibri" w:eastAsia="Times New Roman" w:hAnsi="Calibri" w:cs="Times New Roman"/>
+                <w:b/>
+                <w:bCs/>
+                <w:color w:val="000000"/>
+                <w:lang w:val="pt-PT"/>
+              </w:rPr>
+              <w:t>REQUISITOS OPCIONAIS ASSOCIADOS para VERIFICAÇÃO</w:t>
+            </w:r>
+          </w:p>
+          <w:p>
+            <w:pPr>
+              <w:rPr>
+                <w:rFonts w:ascii="Calibri" w:eastAsia="Times New Roman" w:hAnsi="Calibri" w:cs="Times New Roman"/>
+                <w:b/>
+                <w:bCs/>
+                <w:color w:val="000000"/>
+                <w:lang w:val="pt-PT"/>
+              </w:rPr>
+            </w:pPr>
+          </w:p>
+          <w:p>
+            <w:pPr>
+              <w:rPr>
+                <w:rFonts w:ascii="Calibri" w:eastAsia="Times New Roman" w:hAnsi="Calibri" w:cs="Times New Roman"/>
+                <w:b/>
+                <w:bCs/>
+                <w:color w:val="000000"/>
+                <w:lang w:val="pt-PT"/>
+              </w:rPr>
+            </w:pPr>
+          </w:p>
+        </w:tc>
+        <w:tc>
+          <w:tcPr>
+            <w:tcW w:w="10046" w:type="dxa"/>
+            <w:gridSpan w:val="4"/>
+          </w:tcPr>
+          <w:p>
+            <w:pPr>
+              <w:rPr>
+                <w:rFonts w:ascii="Calibri" w:eastAsia="Times New Roman" w:hAnsi="Calibri" w:cs="Times New Roman"/>
+                <w:b/>
+                <w:bCs/>
+                <w:color w:val="000000"/>
+                <w:lang w:val="pt-PT"/>
+              </w:rPr>
+            </w:pPr>
+            <w:r>
+              <w:rPr>
+                <w:rFonts w:ascii="Calibri" w:eastAsia="Times New Roman" w:hAnsi="Calibri" w:cs="Times New Roman"/>
+                <w:b/>
+                <w:bCs/>
+                <w:color w:val="000000"/>
+                <w:lang w:val="pt-PT"/>
+              </w:rPr>
+              <w:t>NÃO APLICÁVEIS</w:t>
+            </w:r>
+          </w:p>
+        </w:tc>
+        <w:tc>
+          <w:tcPr>
+            <w:tcW w:w="2037" w:type="dxa"/>
+          </w:tcPr>
+          <w:p>
+            <w:pPr>
+              <w:rPr>
+                <w:rFonts w:ascii="Calibri" w:eastAsia="Times New Roman" w:hAnsi="Calibri" w:cs="Times New Roman"/>
+                <w:b/>
+                <w:bCs/>
+                <w:color w:val="000000"/>
+                <w:lang w:val="pt-PT"/>
+              </w:rPr>
+            </w:pPr>
+            <w:proofErr w:type="gramStart"/>
+            <w:r>
+              <w:rPr>
+                <w:rFonts w:ascii="Calibri" w:eastAsia="Times New Roman" w:hAnsi="Calibri" w:cs="Times New Roman"/>
+                <w:b/>
+                <w:bCs/>
+                <w:color w:val="000000"/>
+                <w:lang w:val="pt-PT"/>
+              </w:rPr>
+              <w:t>Verificado ?</w:t>
+            </w:r>
+            <w:proofErr w:type="gramEnd"/>
+          </w:p>
+          <w:p>
+            <w:pPr>
+              <w:rPr>
+                <w:rFonts w:ascii="Calibri" w:eastAsia="Times New Roman" w:hAnsi="Calibri" w:cs="Times New Roman"/>
+                <w:b/>
+                <w:bCs/>
+                <w:color w:val="000000"/>
+                <w:u w:val="single"/>
+                <w:lang w:val="pt-PT"/>
+              </w:rPr>
+            </w:pPr>
+            <w:r>
+              <w:rPr>
+                <w:rFonts w:ascii="Calibri" w:eastAsia="Times New Roman" w:hAnsi="Calibri" w:cs="Times New Roman"/>
+                <w:b/>
+                <w:bCs/>
+                <w:color w:val="000000"/>
+                <w:u w:val="single"/>
+                <w:lang w:val="pt-PT"/>
+              </w:rPr>
+              <w:t>NÃO</w:t>
+            </w:r>
+          </w:p>
+          <w:p>
+            <w:pPr>
+              <w:rPr>
+                <w:rFonts w:ascii="Calibri" w:eastAsia="Times New Roman" w:hAnsi="Calibri" w:cs="Times New Roman"/>
+                <w:b/>
+                <w:bCs/>
+                <w:color w:val="000000"/>
+                <w:lang w:val="pt-PT"/>
+              </w:rPr>
+            </w:pPr>
+            <w:r>
+              <w:rPr>
+                <w:rFonts w:ascii="Calibri" w:eastAsia="Times New Roman" w:hAnsi="Calibri" w:cs="Times New Roman"/>
+                <w:b/>
+                <w:bCs/>
+                <w:color w:val="000000"/>
+                <w:lang w:val="pt-PT"/>
+              </w:rPr>
+              <w:t>SIM</w:t>
+            </w:r>
+          </w:p>
+        </w:tc>
+      </w:tr>
+      <w:tr>
+        <w:trPr>
+          <w:trHeight w:val="1485"/>
+        </w:trPr>
+        <w:tc>
+          <w:tcPr>
+            <w:tcW w:w="2093" w:type="dxa"/>
+            <w:gridSpan w:val="2"/>
+          </w:tcPr>
+          <w:p>
+            <w:pPr>
+              <w:rPr>
+                <w:rFonts w:ascii="Calibri" w:eastAsia="Times New Roman" w:hAnsi="Calibri" w:cs="Times New Roman"/>
+                <w:b/>
+                <w:bCs/>
+                <w:color w:val="000000"/>
+                <w:lang w:val="pt-PT"/>
+              </w:rPr>
+            </w:pPr>
+            <w:r>
+              <w:rPr>
+                <w:rFonts w:ascii="Calibri" w:eastAsia="Times New Roman" w:hAnsi="Calibri" w:cs="Times New Roman"/>
+                <w:b/>
+                <w:bCs/>
+                <w:color w:val="000000"/>
+                <w:lang w:val="pt-PT"/>
+              </w:rPr>
+              <w:t xml:space="preserve">REQUISITOS ADICIONAIS </w:t>
+            </w:r>
+          </w:p>
+          <w:p>
+            <w:pPr>
+              <w:rPr>
+                <w:rFonts w:ascii="Calibri" w:eastAsia="Times New Roman" w:hAnsi="Calibri" w:cs="Times New Roman"/>
+                <w:b/>
+                <w:bCs/>
+                <w:color w:val="000000"/>
+                <w:lang w:val="pt-PT"/>
+              </w:rPr>
+            </w:pPr>
+          </w:p>
+          <w:p>
+            <w:pPr>
+              <w:rPr>
+                <w:rFonts w:ascii="Calibri" w:eastAsia="Times New Roman" w:hAnsi="Calibri" w:cs="Times New Roman"/>
+                <w:b/>
+                <w:bCs/>
+                <w:color w:val="000000"/>
+                <w:lang w:val="pt-PT"/>
+              </w:rPr>
+            </w:pPr>
+          </w:p>
+        </w:tc>
+        <w:tc>
+          <w:tcPr>
+            <w:tcW w:w="10046" w:type="dxa"/>
+            <w:gridSpan w:val="4"/>
+          </w:tcPr>
+          <w:p>
+            <w:pPr>
+              <w:rPr>
+                <w:rFonts w:ascii="Calibri" w:eastAsia="Times New Roman" w:hAnsi="Calibri" w:cs="Times New Roman"/>
+                <w:b/>
+                <w:bCs/>
+                <w:color w:val="000000"/>
+                <w:lang w:val="pt-PT"/>
+              </w:rPr>
+            </w:pPr>
+            <w:r>
+              <w:rPr>
+                <w:rFonts w:ascii="Calibri" w:eastAsia="Times New Roman" w:hAnsi="Calibri" w:cs="Times New Roman"/>
+                <w:b/>
+                <w:bCs/>
+                <w:color w:val="000000"/>
+                <w:lang w:val="pt-PT"/>
+              </w:rPr>
+              <w:t>NÃO APLICÁVEIS</w:t>
+            </w:r>
+          </w:p>
+          <w:p>
+            <w:pPr>
+              <w:rPr>
+                <w:rFonts w:ascii="Calibri" w:eastAsia="Times New Roman" w:hAnsi="Calibri" w:cs="Times New Roman"/>
+                <w:b/>
+                <w:bCs/>
+                <w:color w:val="000000"/>
+                <w:lang w:val="pt-PT"/>
+              </w:rPr>
+            </w:pPr>
+          </w:p>
+        </w:tc>
+        <w:tc>
+          <w:tcPr>
+            <w:tcW w:w="2037" w:type="dxa"/>
+          </w:tcPr>
+          <w:p>
+            <w:pPr>
+              <w:rPr>
+                <w:rFonts w:ascii="Calibri" w:eastAsia="Times New Roman" w:hAnsi="Calibri" w:cs="Times New Roman"/>
+                <w:b/>
+                <w:bCs/>
+                <w:color w:val="000000"/>
+                <w:lang w:val="pt-PT"/>
+              </w:rPr>
+            </w:pPr>
+            <w:proofErr w:type="gramStart"/>
+            <w:r>
+              <w:rPr>
+                <w:rFonts w:ascii="Calibri" w:eastAsia="Times New Roman" w:hAnsi="Calibri" w:cs="Times New Roman"/>
+                <w:b/>
+                <w:bCs/>
+                <w:color w:val="000000"/>
+                <w:lang w:val="pt-PT"/>
+              </w:rPr>
+              <w:t>Verificado ?</w:t>
+            </w:r>
+            <w:proofErr w:type="gramEnd"/>
+          </w:p>
+          <w:p>
+            <w:pPr>
+              <w:rPr>
+                <w:rFonts w:ascii="Calibri" w:eastAsia="Times New Roman" w:hAnsi="Calibri" w:cs="Times New Roman"/>
+                <w:b/>
+                <w:bCs/>
+                <w:color w:val="000000"/>
+                <w:u w:val="single"/>
+                <w:lang w:val="pt-PT"/>
+              </w:rPr>
+            </w:pPr>
+            <w:r>
+              <w:rPr>
+                <w:rFonts w:ascii="Calibri" w:eastAsia="Times New Roman" w:hAnsi="Calibri" w:cs="Times New Roman"/>
+                <w:b/>
+                <w:bCs/>
+                <w:color w:val="000000"/>
+                <w:u w:val="single"/>
+                <w:lang w:val="pt-PT"/>
+              </w:rPr>
+              <w:t>NÃO</w:t>
+            </w:r>
+          </w:p>
+          <w:p>
+            <w:pPr>
+              <w:rPr>
+                <w:rFonts w:ascii="Calibri" w:eastAsia="Times New Roman" w:hAnsi="Calibri" w:cs="Times New Roman"/>
+                <w:b/>
+                <w:bCs/>
+                <w:color w:val="000000"/>
+                <w:lang w:val="pt-PT"/>
+              </w:rPr>
+            </w:pPr>
+            <w:r>
+              <w:rPr>
+                <w:rFonts w:ascii="Calibri" w:eastAsia="Times New Roman" w:hAnsi="Calibri" w:cs="Times New Roman"/>
+                <w:b/>
+                <w:bCs/>
+                <w:color w:val="000000"/>
+                <w:lang w:val="pt-PT"/>
+              </w:rPr>
+              <w:t>SIM</w:t>
+            </w:r>
+          </w:p>
+        </w:tc>
+      </w:tr>
+      <w:tr>
+        <w:trPr>
+          <w:trHeight w:val="1485"/>
+        </w:trPr>
+        <w:tc>
+          <w:tcPr>
+            <w:tcW w:w="2093" w:type="dxa"/>
+            <w:gridSpan w:val="2"/>
+          </w:tcPr>
+          <w:p>
+            <w:pPr>
+              <w:rPr>
+                <w:rFonts w:ascii="Calibri" w:eastAsia="Times New Roman" w:hAnsi="Calibri" w:cs="Times New Roman"/>
+                <w:b/>
+                <w:bCs/>
+                <w:color w:val="000000"/>
+                <w:lang w:val="pt-PT"/>
+              </w:rPr>
+            </w:pPr>
+            <w:proofErr w:type="spellStart"/>
+            <w:r>
+              <w:rPr>
+                <w:rFonts w:ascii="Calibri" w:eastAsia="Times New Roman" w:hAnsi="Calibri" w:cs="Times New Roman"/>
+                <w:b/>
+                <w:bCs/>
+                <w:color w:val="000000"/>
+                <w:lang w:val="pt-PT"/>
+              </w:rPr>
+              <w:t>DEMONSTRADORou</w:t>
+            </w:r>
+            <w:proofErr w:type="spellEnd"/>
+            <w:r>
+              <w:rPr>
+                <w:rFonts w:ascii="Calibri" w:eastAsia="Times New Roman" w:hAnsi="Calibri" w:cs="Times New Roman"/>
+                <w:b/>
+                <w:bCs/>
+                <w:color w:val="000000"/>
+                <w:lang w:val="pt-PT"/>
+              </w:rPr>
+              <w:t xml:space="preserve"> DEMONSTRADORES ASSOCIADOS</w:t>
+            </w:r>
+          </w:p>
+        </w:tc>
+        <w:tc>
+          <w:tcPr>
+            <w:tcW w:w="10046" w:type="dxa"/>
+            <w:gridSpan w:val="4"/>
+          </w:tcPr>
+          <w:p>
+            <w:pPr>
+              <w:rPr>
+                <w:rFonts w:ascii="Calibri" w:eastAsia="Times New Roman" w:hAnsi="Calibri" w:cs="Times New Roman"/>
+                <w:b/>
+                <w:bCs/>
+                <w:color w:val="000000"/>
+                <w:lang w:val="pt-PT"/>
+              </w:rPr>
+            </w:pPr>
+            <w:r>
+              <w:rPr>
+                <w:rFonts w:ascii="Calibri" w:eastAsia="Times New Roman" w:hAnsi="Calibri" w:cs="Times New Roman"/>
+                <w:b/>
+                <w:bCs/>
+                <w:color w:val="000000"/>
+                <w:lang w:val="pt-PT"/>
+              </w:rPr>
+              <w:t>Indicar ou referir NÃO APLICÁVEL</w:t>
+            </w:r>
+          </w:p>
+          <w:p>
+            <w:pPr>
+              <w:rPr>
+                <w:rFonts w:ascii="Calibri" w:eastAsia="Times New Roman" w:hAnsi="Calibri" w:cs="Times New Roman"/>
+                <w:b/>
+                <w:bCs/>
+                <w:color w:val="000000"/>
+                <w:lang w:val="pt-PT"/>
+              </w:rPr>
+            </w:pPr>
+          </w:p>
+          <w:p>
+            <w:pPr>
+              <w:rPr>
+                <w:rFonts w:ascii="Calibri" w:eastAsia="Times New Roman" w:hAnsi="Calibri" w:cs="Times New Roman"/>
+                <w:b/>
+                <w:bCs/>
+                <w:color w:val="000000"/>
+                <w:lang w:val="pt-PT"/>
+              </w:rPr>
+            </w:pPr>
+            <w:r>
+              <w:rPr>
+                <w:rFonts w:ascii="Calibri" w:eastAsia="Times New Roman" w:hAnsi="Calibri" w:cs="Times New Roman"/>
+                <w:b/>
+                <w:bCs/>
+                <w:color w:val="000000"/>
+                <w:lang w:val="pt-PT"/>
+              </w:rPr>
+              <w:t>Demo individual</w:t>
+            </w:r>
+          </w:p>
+        </w:tc>
+        <w:tc>
+          <w:tcPr>
+            <w:tcW w:w="2037" w:type="dxa"/>
+          </w:tcPr>
+          <w:p>
+            <w:pPr>
+              <w:rPr>
+                <w:rFonts w:ascii="Calibri" w:eastAsia="Times New Roman" w:hAnsi="Calibri" w:cs="Times New Roman"/>
+                <w:b/>
+                <w:bCs/>
+                <w:color w:val="000000"/>
+                <w:lang w:val="pt-PT"/>
+              </w:rPr>
+            </w:pPr>
+            <w:proofErr w:type="gramStart"/>
+            <w:r>
+              <w:rPr>
+                <w:rFonts w:ascii="Calibri" w:eastAsia="Times New Roman" w:hAnsi="Calibri" w:cs="Times New Roman"/>
+                <w:b/>
+                <w:bCs/>
+                <w:color w:val="000000"/>
+                <w:lang w:val="pt-PT"/>
+              </w:rPr>
+              <w:t>Disponíveis ?</w:t>
+            </w:r>
+            <w:proofErr w:type="gramEnd"/>
+          </w:p>
+          <w:p>
+            <w:pPr>
+              <w:rPr>
+                <w:rFonts w:ascii="Calibri" w:eastAsia="Times New Roman" w:hAnsi="Calibri" w:cs="Times New Roman"/>
+                <w:b/>
+                <w:bCs/>
+                <w:color w:val="000000"/>
+                <w:lang w:val="pt-PT"/>
+              </w:rPr>
+            </w:pPr>
+            <w:r>
+              <w:rPr>
+                <w:rFonts w:ascii="Calibri" w:eastAsia="Times New Roman" w:hAnsi="Calibri" w:cs="Times New Roman"/>
+                <w:b/>
+                <w:bCs/>
+                <w:color w:val="000000"/>
+                <w:lang w:val="pt-PT"/>
+              </w:rPr>
+              <w:t>NÃO</w:t>
+            </w:r>
+          </w:p>
+          <w:p>
+            <w:pPr>
+              <w:rPr>
+                <w:rFonts w:ascii="Calibri" w:eastAsia="Times New Roman" w:hAnsi="Calibri" w:cs="Times New Roman"/>
+                <w:b/>
+                <w:bCs/>
+                <w:color w:val="000000"/>
+                <w:u w:val="single"/>
+                <w:lang w:val="pt-PT"/>
+              </w:rPr>
+            </w:pPr>
+            <w:r>
+              <w:rPr>
+                <w:rFonts w:ascii="Calibri" w:eastAsia="Times New Roman" w:hAnsi="Calibri" w:cs="Times New Roman"/>
+                <w:b/>
+                <w:bCs/>
+                <w:color w:val="000000"/>
+                <w:u w:val="single"/>
+                <w:lang w:val="pt-PT"/>
+              </w:rPr>
+              <w:t>SIM</w:t>
+            </w:r>
+          </w:p>
+        </w:tc>
+      </w:tr>
+      <w:tr>
+        <w:trPr>
+          <w:trHeight w:val="1485"/>
+        </w:trPr>
+        <w:tc>
+          <w:tcPr>
+            <w:tcW w:w="14176" w:type="dxa"/>
+            <w:gridSpan w:val="7"/>
+          </w:tcPr>
+          <w:p>
+            <w:pPr>
+              <w:rPr>
+                <w:rFonts w:ascii="Calibri" w:eastAsia="Times New Roman" w:hAnsi="Calibri" w:cs="Times New Roman"/>
+                <w:b/>
+                <w:bCs/>
+                <w:color w:val="000000"/>
+                <w:lang w:val="pt-PT"/>
+              </w:rPr>
+            </w:pPr>
+            <w:r>
+              <w:rPr>
+                <w:rFonts w:ascii="Calibri" w:eastAsia="Times New Roman" w:hAnsi="Calibri" w:cs="Times New Roman"/>
+                <w:b/>
+                <w:bCs/>
+                <w:color w:val="000000"/>
+                <w:lang w:val="pt-PT"/>
+              </w:rPr>
+              <w:t>COMENTÁRIOS ADICIONAIS:</w:t>
+            </w:r>
+          </w:p>
+          <w:p>
+            <w:pPr>
+              <w:rPr>
+                <w:rFonts w:ascii="Calibri" w:eastAsia="Times New Roman" w:hAnsi="Calibri" w:cs="Times New Roman"/>
+                <w:b/>
+                <w:bCs/>
+                <w:color w:val="000000"/>
+                <w:lang w:val="pt-PT"/>
+              </w:rPr>
+            </w:pPr>
+          </w:p>
+        </w:tc>
+      </w:tr>
+    </w:tbl>
+    <w:p>
+      <w:pPr>
+        <w:rPr>
+          <w:rFonts w:ascii="Calibri" w:eastAsia="Times New Roman" w:hAnsi="Calibri" w:cs="Times New Roman"/>
+          <w:b/>
+          <w:bCs/>
+          <w:color w:val="000000"/>
+          <w:lang w:val="pt-PT"/>
+        </w:rPr>
+      </w:pPr>
     </w:p>
     <w:sectPr>
       <w:pgSz w:w="16840" w:h="11900" w:orient="landscape"/>
@@ -2549,10 +4112,6 @@
     <w:lsdException w:name="Book Title" w:uiPriority="33" w:qFormat="1"/>
     <w:lsdException w:name="Bibliography" w:semiHidden="1" w:uiPriority="37" w:unhideWhenUsed="1"/>
     <w:lsdException w:name="TOC Heading" w:semiHidden="1" w:uiPriority="39" w:unhideWhenUsed="1" w:qFormat="1"/>
-    <w:lsdException w:name="Grid Table Light" w:semiHidden="1" w:unhideWhenUsed="1"/>
-    <w:lsdException w:name="Grid Table 1 Light" w:semiHidden="1" w:unhideWhenUsed="1"/>
-    <w:lsdException w:name="Grid Table 2" w:semiHidden="1" w:unhideWhenUsed="1"/>
-    <w:lsdException w:name="Grid Table 3" w:semiHidden="1" w:unhideWhenUsed="1"/>
     <w:lsdException w:name="Grid Table 4" w:uiPriority="49"/>
     <w:lsdException w:name="Grid Table 5 Dark" w:uiPriority="50"/>
     <w:lsdException w:name="Grid Table 6 Colorful" w:uiPriority="51"/>
@@ -3127,7 +4686,7 @@
 </file>
 
 <file path=customXml/itemProps1.xml><?xml version="1.0" encoding="utf-8"?>
-<ds:datastoreItem xmlns:ds="http://schemas.openxmlformats.org/officeDocument/2006/customXml" ds:itemID="{2333DC1B-6146-43B0-AB0C-3D66CA493644}">
+<ds:datastoreItem xmlns:ds="http://schemas.openxmlformats.org/officeDocument/2006/customXml" ds:itemID="{14159C47-7CAF-4CDA-A147-9FF5D5080C2E}">
   <ds:schemaRefs>
     <ds:schemaRef ds:uri="http://schemas.openxmlformats.org/officeDocument/2006/bibliography"/>
   </ds:schemaRefs>

</xml_diff>